<commit_message>
haladok, jwt authentikáció frontendes login, logout-al még todo-ban van pár dolog
</commit_message>
<xml_diff>
--- a/doc/given_when_then_NO_GROUPS.docx
+++ b/doc/given_when_then_NO_GROUPS.docx
@@ -443,7 +443,6 @@
             <w:tcW w:w="1134" w:type="dxa"/>
           </w:tcPr>
           <w:p>
-            <w:bookmarkStart w:id="0" w:name="_GoBack"/>
             <w:r>
               <w:t>BVL</w:t>
             </w:r>
@@ -500,7 +499,6 @@
           </w:p>
         </w:tc>
       </w:tr>
-      <w:bookmarkEnd w:id="0"/>
       <w:tr>
         <w:tc>
           <w:tcPr>
@@ -2683,6 +2681,44 @@
           <w:noProof w:val="0"/>
         </w:rPr>
       </w:pPr>
+    </w:p>
+    <w:p>
+      <w:pPr>
+        <w:tabs>
+          <w:tab w:val="left" w:pos="567"/>
+        </w:tabs>
+        <w:rPr>
+          <w:noProof w:val="0"/>
+        </w:rPr>
+      </w:pPr>
+    </w:p>
+    <w:p>
+      <w:pPr>
+        <w:tabs>
+          <w:tab w:val="left" w:pos="567"/>
+        </w:tabs>
+        <w:rPr>
+          <w:noProof w:val="0"/>
+        </w:rPr>
+      </w:pPr>
+    </w:p>
+    <w:p>
+      <w:pPr>
+        <w:tabs>
+          <w:tab w:val="left" w:pos="567"/>
+        </w:tabs>
+        <w:rPr>
+          <w:noProof w:val="0"/>
+        </w:rPr>
+      </w:pPr>
+      <w:r>
+        <w:rPr>
+          <w:noProof w:val="0"/>
+        </w:rPr>
+        <w:t>Jwt authentication-t használok, 2 tokennel. Egőször a user jogosultságot ellenőrzöm, utána a kért objektumhoz való hozzáférést ellenőrzöm a szerver oldali file-ban hogy a user id-hez milyen permission tartozik.</w:t>
+      </w:r>
+      <w:bookmarkStart w:id="0" w:name="_GoBack"/>
+      <w:bookmarkEnd w:id="0"/>
     </w:p>
     <w:sectPr>
       <w:pgSz w:w="11906" w:h="16838"/>
@@ -3939,7 +3975,7 @@
 </file>
 
 <file path=customXml/itemProps1.xml><?xml version="1.0" encoding="utf-8"?>
-<ds:datastoreItem xmlns:ds="http://schemas.openxmlformats.org/officeDocument/2006/customXml" ds:itemID="{ACD83169-94D1-4DEF-975C-3208310D6EE4}">
+<ds:datastoreItem xmlns:ds="http://schemas.openxmlformats.org/officeDocument/2006/customXml" ds:itemID="{F2EFD46F-91CC-445D-A0D2-50D99CB4F343}">
   <ds:schemaRefs>
     <ds:schemaRef ds:uri="http://schemas.openxmlformats.org/officeDocument/2006/bibliography"/>
   </ds:schemaRefs>

</xml_diff>

<commit_message>
diagram and its nested components exists in entity form, on the database
</commit_message>
<xml_diff>
--- a/doc/given_when_then_NO_GROUPS.docx
+++ b/doc/given_when_then_NO_GROUPS.docx
@@ -4,7 +4,7 @@
   <w:body>
     <w:p>
       <w:pPr>
-        <w:pStyle w:val="Heading2"/>
+        <w:pStyle w:val="Heading3"/>
       </w:pPr>
       <w:r>
         <w:t>Belépés az oldalra</w:t>
@@ -310,7 +310,7 @@
     </w:tbl>
     <w:p>
       <w:pPr>
-        <w:pStyle w:val="Heading2"/>
+        <w:pStyle w:val="Heading3"/>
       </w:pPr>
       <w:r>
         <w:t>A felhasználói felület</w:t>
@@ -722,11 +722,7 @@
               <w:t xml:space="preserve"> Ez élő socketes kapcsolattal történik, automatikus mentésekkel.</w:t>
             </w:r>
             <w:r>
-              <w:t xml:space="preserve"> </w:t>
-            </w:r>
-            <w:r>
-              <w:lastRenderedPageBreak/>
-              <w:t>Amint valaki más is elkezdi ugyana</w:t>
+              <w:t xml:space="preserve"> Amint valaki más is elkezdi ugyana</w:t>
             </w:r>
             <w:r>
               <w:t xml:space="preserve">zt a diagrammot szerkeszteni, </w:t>
@@ -804,7 +800,7 @@
     </w:tbl>
     <w:p>
       <w:pPr>
-        <w:pStyle w:val="Heading2"/>
+        <w:pStyle w:val="Heading3"/>
       </w:pPr>
       <w:r>
         <w:rPr>
@@ -839,7 +835,7 @@
     </w:p>
     <w:p>
       <w:pPr>
-        <w:pStyle w:val="Heading2"/>
+        <w:pStyle w:val="Heading3"/>
       </w:pPr>
       <w:r>
         <w:rPr>
@@ -1157,11 +1153,7 @@
               <w:t>létrehozása</w:t>
             </w:r>
             <w:r>
-              <w:t xml:space="preserve"> </w:t>
-            </w:r>
-            <w:r>
-              <w:lastRenderedPageBreak/>
-              <w:t>gombra kattintunk</w:t>
+              <w:t xml:space="preserve"> gombra kattintunk</w:t>
             </w:r>
           </w:p>
         </w:tc>
@@ -1171,18 +1163,13 @@
           </w:tcPr>
           <w:p>
             <w:r>
-              <w:lastRenderedPageBreak/>
               <w:t>létrehoz egy mappát</w:t>
             </w:r>
             <w:r>
               <w:t>/projektet</w:t>
             </w:r>
             <w:r>
-              <w:t xml:space="preserve"> </w:t>
-            </w:r>
-            <w:r>
-              <w:lastRenderedPageBreak/>
-              <w:t>oda, ahol éppen állunk</w:t>
+              <w:t xml:space="preserve"> oda, ahol éppen állunk</w:t>
             </w:r>
           </w:p>
         </w:tc>
@@ -1192,15 +1179,10 @@
           </w:tcPr>
           <w:p>
             <w:r>
-              <w:lastRenderedPageBreak/>
               <w:t>A</w:t>
             </w:r>
             <w:r>
-              <w:t xml:space="preserve"> lista végén villogó kurzorral várja a program, hogy </w:t>
-            </w:r>
-            <w:r>
-              <w:lastRenderedPageBreak/>
-              <w:t>elnevezzük. (default: „new folder</w:t>
+              <w:t xml:space="preserve"> lista végén villogó kurzorral várja a program, hogy elnevezzük. (default: „new folder</w:t>
             </w:r>
             <w:r>
               <w:t>/project</w:t>
@@ -1534,7 +1516,7 @@
     <w:p/>
     <w:p>
       <w:pPr>
-        <w:pStyle w:val="Heading2"/>
+        <w:pStyle w:val="Heading3"/>
       </w:pPr>
       <w:r>
         <w:rPr>
@@ -1593,7 +1575,7 @@
     <w:p>
       <w:pPr>
         <w:rPr>
-          <w:rStyle w:val="Heading2Char"/>
+          <w:rStyle w:val="Heading3Char"/>
         </w:rPr>
       </w:pPr>
       <w:r>
@@ -1619,7 +1601,7 @@
       </w:r>
       <w:r>
         <w:rPr>
-          <w:rStyle w:val="Heading2Char"/>
+          <w:rStyle w:val="Heading3Char"/>
         </w:rPr>
         <w:t>A megosztás ablak</w:t>
       </w:r>
@@ -1683,6 +1665,7 @@
     <w:p/>
     <w:p>
       <w:pPr>
+        <w:pStyle w:val="Heading3"/>
         <w:rPr>
           <w:rStyle w:val="Heading2Char"/>
         </w:rPr>
@@ -1717,7 +1700,11 @@
         <w:t>.</w:t>
       </w:r>
       <w:r>
-        <w:t xml:space="preserve"> Egy diagram lényegében osztálydefiníciók, megjegyzések,</w:t>
+        <w:t xml:space="preserve"> Egy diagram lényegében </w:t>
+      </w:r>
+      <w:r>
+        <w:lastRenderedPageBreak/>
+        <w:t>osztálydefiníciók, megjegyzések,</w:t>
       </w:r>
       <w:r>
         <w:t xml:space="preserve"> kapcsolatok</w:t>
@@ -1775,7 +1762,7 @@
     </w:p>
     <w:p>
       <w:pPr>
-        <w:pStyle w:val="Heading2"/>
+        <w:pStyle w:val="Heading3"/>
       </w:pPr>
       <w:r>
         <w:t>Az Editor felépítése</w:t>
@@ -1844,7 +1831,6 @@
         </w:numPr>
       </w:pPr>
       <w:r>
-        <w:lastRenderedPageBreak/>
         <w:t>Itt dokumentációt írhatunk, a felüle</w:t>
       </w:r>
       <w:r>
@@ -1912,6 +1898,7 @@
         <w:pStyle w:val="Soft1felsorols"/>
       </w:pPr>
       <w:r>
+        <w:lastRenderedPageBreak/>
         <w:t>Social Ablak</w:t>
       </w:r>
       <w:r>
@@ -2409,11 +2396,7 @@
               <w:t>különleges lock-ot</w:t>
             </w:r>
             <w:r>
-              <w:t xml:space="preserve"> kap: egy lakattal ellátott keretet, hogy ne lehessen kitörölni, illetve </w:t>
-            </w:r>
-            <w:r>
-              <w:lastRenderedPageBreak/>
-              <w:t xml:space="preserve">mozgatni, de a doboz </w:t>
+              <w:t xml:space="preserve"> kap: egy lakattal ellátott keretet, hogy ne lehessen kitörölni, illetve mozgatni, de a doboz </w:t>
             </w:r>
             <w:r>
               <w:rPr>
@@ -2717,8 +2700,6 @@
         </w:rPr>
         <w:t>Jwt authentication-t használok, 2 tokennel. Egőször a user jogosultságot ellenőrzöm, utána a kért objektumhoz való hozzáférést ellenőrzöm a szerver oldali file-ban hogy a user id-hez milyen permission tartozik.</w:t>
       </w:r>
-      <w:bookmarkStart w:id="0" w:name="_GoBack"/>
-      <w:bookmarkEnd w:id="0"/>
     </w:p>
     <w:sectPr>
       <w:pgSz w:w="11906" w:h="16838"/>
@@ -3394,6 +3375,27 @@
       <w:szCs w:val="26"/>
     </w:rPr>
   </w:style>
+  <w:style w:type="paragraph" w:styleId="Heading3">
+    <w:name w:val="heading 3"/>
+    <w:basedOn w:val="Normal"/>
+    <w:next w:val="Normal"/>
+    <w:link w:val="Heading3Char"/>
+    <w:uiPriority w:val="9"/>
+    <w:unhideWhenUsed/>
+    <w:qFormat/>
+    <w:rsid w:val="00E8260F"/>
+    <w:pPr>
+      <w:keepNext/>
+      <w:keepLines/>
+      <w:spacing w:before="40" w:after="0"/>
+      <w:outlineLvl w:val="2"/>
+    </w:pPr>
+    <w:rPr>
+      <w:rFonts w:asciiTheme="majorHAnsi" w:eastAsiaTheme="majorEastAsia" w:hAnsiTheme="majorHAnsi" w:cstheme="majorBidi"/>
+      <w:color w:val="1F3763" w:themeColor="accent1" w:themeShade="7F"/>
+      <w:szCs w:val="24"/>
+    </w:rPr>
+  </w:style>
   <w:style w:type="character" w:default="1" w:styleId="DefaultParagraphFont">
     <w:name w:val="Default Paragraph Font"/>
     <w:uiPriority w:val="1"/>
@@ -3670,6 +3672,21 @@
       <w:color w:val="2F5496" w:themeColor="accent1" w:themeShade="BF"/>
       <w:sz w:val="32"/>
       <w:szCs w:val="32"/>
+    </w:rPr>
+  </w:style>
+  <w:style w:type="character" w:customStyle="1" w:styleId="Heading3Char">
+    <w:name w:val="Heading 3 Char"/>
+    <w:basedOn w:val="DefaultParagraphFont"/>
+    <w:link w:val="Heading3"/>
+    <w:uiPriority w:val="9"/>
+    <w:rsid w:val="00E8260F"/>
+    <w:rPr>
+      <w:rFonts w:asciiTheme="majorHAnsi" w:eastAsiaTheme="majorEastAsia" w:hAnsiTheme="majorHAnsi" w:cstheme="majorBidi"/>
+      <w:noProof/>
+      <w:color w:val="1F3763" w:themeColor="accent1" w:themeShade="7F"/>
+      <w:sz w:val="24"/>
+      <w:szCs w:val="24"/>
+      <w:lang w:val="hu-HU"/>
     </w:rPr>
   </w:style>
 </w:styles>
@@ -3975,7 +3992,7 @@
 </file>
 
 <file path=customXml/itemProps1.xml><?xml version="1.0" encoding="utf-8"?>
-<ds:datastoreItem xmlns:ds="http://schemas.openxmlformats.org/officeDocument/2006/customXml" ds:itemID="{F2EFD46F-91CC-445D-A0D2-50D99CB4F343}">
+<ds:datastoreItem xmlns:ds="http://schemas.openxmlformats.org/officeDocument/2006/customXml" ds:itemID="{D256B0AB-C7C3-4EFE-BED3-B385A4AA90FE}">
   <ds:schemaRefs>
     <ds:schemaRef ds:uri="http://schemas.openxmlformats.org/officeDocument/2006/bibliography"/>
   </ds:schemaRefs>

</xml_diff>